<commit_message>
correciton et regeneration pdf
</commit_message>
<xml_diff>
--- a/Stage/Rapport_stage.docx
+++ b/Stage/Rapport_stage.docx
@@ -3222,8 +3222,6 @@
       <w:r>
         <w:t xml:space="preserve">en </w:t>
       </w:r>
-      <w:bookmarkStart w:id="3" w:name="_GoBack"/>
-      <w:bookmarkEnd w:id="3"/>
       <w:r>
         <w:t>utilisant les même</w:t>
       </w:r>
@@ -3368,7 +3366,13 @@
         <w:t>1700 téléchargements sur le NPM entre juillet et août 2016</w:t>
       </w:r>
       <w:r>
-        <w:t>), PaperJS, m’apercevant ainsi de la réactivité et du professionnalisme des personnes qui maintiennent ce projet. De la même manière, il m’a été donné la possibilité d’observer comment un outil open-source peut être utilisée de manière extrêmement poussée, amené dans ces derniers retranchements par l’équipe de développement d’une application se basant sur cette technologie.</w:t>
+        <w:t>), PaperJS, m’apercevant ainsi de la réactivité et du professionnalisme des personnes qui maintiennent ce projet. De la même manière, il m’a été donné la possibilité d’observer comment un outil open-source peut être utilisée de manière e</w:t>
+      </w:r>
+      <w:r>
+        <w:t>xtrêmement poussée, amené dans s</w:t>
+      </w:r>
+      <w:r>
+        <w:t>es derniers retranchements par l’équipe de développement d’une application se basant sur cette technologie.</w:t>
       </w:r>
       <w:r>
         <w:t xml:space="preserve"> Cela m’a poussé à réfléchir sur l’importance des choix à faire au niveau technologique lors du lancement d’un projet, ainsi qu’à constater les raisons derrière le choix fait par l’équipe de Prototypo pour cette bibliothèque en particulier : il s’agit d’un outil largement éprouvé même si pas encore parfait, possédant une communauté très active </w:t>
@@ -3412,7 +3416,25 @@
         <w:t xml:space="preserve"> Mais l’application en elle-même, pour pouvoir proposer </w:t>
       </w:r>
       <w:r>
-        <w:t>un maximum d’options et de paramètres d’édition de fonte, s’est au cours du temps considérablement complexifiée.</w:t>
+        <w:t>un maximum d’options et d</w:t>
+      </w:r>
+      <w:r>
+        <w:t>e paramètres d’édition de fonte</w:t>
+      </w:r>
+      <w:r>
+        <w:t xml:space="preserve"> s’est</w:t>
+      </w:r>
+      <w:r>
+        <w:t>,</w:t>
+      </w:r>
+      <w:r>
+        <w:t xml:space="preserve"> au cours du temps</w:t>
+      </w:r>
+      <w:r>
+        <w:t>,</w:t>
+      </w:r>
+      <w:r>
+        <w:t xml:space="preserve"> considérablement complexifiée.</w:t>
       </w:r>
       <w:r>
         <w:t xml:space="preserve"> C’est à partir de cette contradiction qu’est né le besoin de fournir aux nouveaux utilisateurs de l’application des tutoriels dans le but de les accompagner textuellement dans les étapes les moins intuitives de la conception d’une police de caractères. </w:t>
@@ -3439,7 +3461,7 @@
         <w:t xml:space="preserve">expérience utilisateur en français, sorte de discipline inhérente à la création d’interfaces utilisateurs qui vise à maintenir toujours accessible et intuitive </w:t>
       </w:r>
       <w:r>
-        <w:t>cette dernière en analysant les réactions des utilisateurs face à l’interface, notamment en définissant différentes actions utilisateur desquelles suivre la trace via des scripts JavaScript.</w:t>
+        <w:t>cette dernière en analysant les réactions des utilisateurs face à l’interface, notamment en définissant différentes actions desquelles suivre la trace via des scripts JavaScript.</w:t>
       </w:r>
     </w:p>
     <w:p>
@@ -3482,7 +3504,13 @@
         <w:t xml:space="preserve"> </w:t>
       </w:r>
       <w:r>
-        <w:t>Plus précisément les deux principaux modes d’export à savoir avec ou sans aplats.</w:t>
+        <w:t>Plus précisément les deux principaux modes d’export</w:t>
+      </w:r>
+      <w:r>
+        <w:t>,</w:t>
+      </w:r>
+      <w:r>
+        <w:t xml:space="preserve"> à savoir avec ou sans aplats.</w:t>
       </w:r>
       <w:r>
         <w:t xml:space="preserve"> </w:t>
@@ -3556,7 +3584,13 @@
         <w:t>n</w:t>
       </w:r>
       <w:r>
-        <w:t xml:space="preserve">el venant s’ajouter à React et s’utilisant directement dans les composants déjà créés sans nécessiter la moindre réécriture du code. </w:t>
+        <w:t xml:space="preserve">el venant s’ajouter à React et s’utilisant directement dans les composants déjà créés sans nécessiter </w:t>
+      </w:r>
+      <w:r>
+        <w:t>de</w:t>
+      </w:r>
+      <w:r>
+        <w:t xml:space="preserve"> réécriture du code. </w:t>
       </w:r>
       <w:r>
         <w:t>Le module en lui-même constitue un composant qui définira la fenêtre modale à afficher pour montrer le tutoriel, avec un découpage en plusieurs phases dans lesquelles l’</w:t>
@@ -3568,7 +3602,19 @@
         <w:t>r.</w:t>
       </w:r>
       <w:r>
-        <w:t xml:space="preserve"> Il est du ressort du développeur de définir le moment auquel s’affichera le tutorial, l’apparence qu’il prendra ainsi que son cycle de vie. Un composant géré par React doit en effet décrire les actions, du code, qui seront effectuées au</w:t>
+        <w:t xml:space="preserve"> Il est du ressort du développeur de définir le mome</w:t>
+      </w:r>
+      <w:r>
+        <w:t>nt auquel s’affichera le tutorie</w:t>
+      </w:r>
+      <w:r>
+        <w:t xml:space="preserve">l, l’apparence qu’il prendra ainsi que son cycle de vie. Un composant géré par React doit </w:t>
+      </w:r>
+      <w:r>
+        <w:t>en effet décrire les actions, dans le</w:t>
+      </w:r>
+      <w:r>
+        <w:t xml:space="preserve"> code, qui seront effectuées au</w:t>
       </w:r>
       <w:r>
         <w:t>x</w:t>
@@ -3580,7 +3626,19 @@
         <w:t>s</w:t>
       </w:r>
       <w:r>
-        <w:t xml:space="preserve"> de sa présence dans la page : sa création, son montage, démontage, la mise à jour de son état ou de ses propriétés.</w:t>
+        <w:t xml:space="preserve"> de sa présence dans la </w:t>
+      </w:r>
+      <w:r>
+        <w:t>page : sa création, son montage ou</w:t>
+      </w:r>
+      <w:r>
+        <w:t xml:space="preserve"> démontage</w:t>
+      </w:r>
+      <w:r>
+        <w:t xml:space="preserve"> (en fonction de s’il est visible ou non)</w:t>
+      </w:r>
+      <w:r>
+        <w:t>, la mise à jour de son état ou de ses propriétés.</w:t>
       </w:r>
     </w:p>
     <w:p>
@@ -3607,13 +3665,25 @@
         <w:t xml:space="preserve"> Pour être plus précis, l’action émise ira modifier une valeur dans la liste des valeurs de l’application, elle aussi gérée par React.</w:t>
       </w:r>
       <w:r>
-        <w:t xml:space="preserve"> Dans la méthode de création du composant de tutoriel, on mettre en écoute la modification d’une telle valeur qui viendra automatiquement modifier l’état de ce même composant. Enfin, on vérifiera en fonction de ce nouvel état si le tutoriel doit être lancé ou non. </w:t>
+        <w:t xml:space="preserve"> Dans la méthode de création du composant de t</w:t>
+      </w:r>
+      <w:r>
+        <w:t>utoriel, on mettra</w:t>
+      </w:r>
+      <w:r>
+        <w:t xml:space="preserve"> en écoute la modification d’une telle valeur qui viendra automatiquement modifier l’état de ce même composant. Enfin, on vérifiera en fonction de ce nouvel état si le tutoriel doit être lancé ou non. </w:t>
       </w:r>
       <w:r>
         <w:t>Par exemple si la valeur spécifiant que l’outil de collection a été ouvert mais qu’on est au courant qu’il a déjà été ouvert par le passer, il ne faudra pas lancer le tutoriel correspondant.</w:t>
       </w:r>
       <w:r>
-        <w:t xml:space="preserve"> La gestion des états par React est automatique, et la bibliothèque se chargera à notre place de décider quand l’état d’un composant doit être mis à jour et si ce composant</w:t>
+        <w:t xml:space="preserve"> La gestion des </w:t>
+      </w:r>
+      <w:r>
+        <w:t>états par React est automatique</w:t>
+      </w:r>
+      <w:r>
+        <w:t xml:space="preserve"> et la bibliothèque se chargera à notre place de décider quand l’état d’un composant doit être mis à jour et si ce composant</w:t>
       </w:r>
       <w:r>
         <w:t xml:space="preserve"> a</w:t>
@@ -3630,7 +3700,13 @@
         <w:t>Enfin, la gestion de la persistance des données est un aspect nouveau à ce moment du stage qu’il fallait introduire pour être certain</w:t>
       </w:r>
       <w:r>
-        <w:t xml:space="preserve"> de n’afficher qu’une seule fois chaque tutoriel. Nous allions donc initialiser une valeur à « vraie » les quatre tutoriel</w:t>
+        <w:t xml:space="preserve"> de n’afficher qu’une seule fois chaque tutoriel. Nous allions donc initialiser une valeur à « vraie » </w:t>
+      </w:r>
+      <w:r>
+        <w:t xml:space="preserve">pour </w:t>
+      </w:r>
+      <w:r>
+        <w:t>les quatre tutoriel</w:t>
       </w:r>
       <w:r>
         <w:t>s</w:t>
@@ -3681,7 +3757,13 @@
       </w:r>
       <w:r>
         <w:lastRenderedPageBreak/>
-        <w:t>fonctionnels. En effet, l’ajout d’une fonctionnalité telle que l’apparition de tutoriels requiert d’être certains que ceux-ci n’apparaitront qu’une seul</w:t>
+        <w:t>fonctionnels. En effet, l’ajout d’une fonctionnalité telle que l’apparition de tu</w:t>
+      </w:r>
+      <w:r>
+        <w:t>toriels requiert d’être certain</w:t>
+      </w:r>
+      <w:r>
+        <w:t xml:space="preserve"> que ceux-ci n’apparaitront qu’une seul</w:t>
       </w:r>
       <w:r>
         <w:t>e</w:t>
@@ -3751,7 +3833,25 @@
         <w:t>ce nouvel élément.</w:t>
       </w:r>
       <w:r>
-        <w:t xml:space="preserve"> Les modularités d’apparition de cet outil n’était pas clairement défini et j’ai dû prendre la décision de créer un « mode » dans lequel il sera possible d’éditer l’espacement d’un caractère, mais dans lequel on ne pourra plus éditer le mot présent. </w:t>
+        <w:t xml:space="preserve"> Les modularités d’apparition de cet outil n’étai</w:t>
+      </w:r>
+      <w:r>
+        <w:t>en</w:t>
+      </w:r>
+      <w:r>
+        <w:t>t pas clairement défini</w:t>
+      </w:r>
+      <w:r>
+        <w:t>es</w:t>
+      </w:r>
+      <w:r>
+        <w:t xml:space="preserve"> et j’ai dû prendre la décision de créer un « mode » dans lequel il </w:t>
+      </w:r>
+      <w:r>
+        <w:t>était</w:t>
+      </w:r>
+      <w:r>
+        <w:t xml:space="preserve"> possible d’éditer l’espacement d’un caractère, mais dans lequel on ne pourra plus éditer le mot présent. </w:t>
       </w:r>
       <w:r>
         <w:t>En effet, la cohabitation des deux fonctionnalités aurai</w:t>
@@ -3763,7 +3863,13 @@
         <w:t>le</w:t>
       </w:r>
       <w:r>
-        <w:t>, React lui-même émettant un avertissement en cas de tentative de la part du développeur de gérer l’édition de contenu à son encontre.</w:t>
+        <w:t xml:space="preserve">, React lui-même émettant un avertissement en cas de tentative de la part du développeur de gérer l’édition de contenu à son </w:t>
+      </w:r>
+      <w:r>
+        <w:t>insu</w:t>
+      </w:r>
+      <w:r>
+        <w:t>.</w:t>
       </w:r>
       <w:r>
         <w:t xml:space="preserve"> Bien entendu, toute idée ou décision était validée par toute l’équipe de développement de l’application, parfois également par les directeurs artistiques et marketing.</w:t>
@@ -3778,7 +3884,13 @@
       </w:r>
       <w:r>
         <w:lastRenderedPageBreak/>
-        <w:t>and drop » permettant de déplacer les deux barres indépendamment. Un système de ce genre existait déjà au sein de l’application et était implémenté pour gérer les règles permettant de modifier les paramètres d’une fonte. Toutefois la fonctionnalité à mettre en place ici était différente et ne se limitait pas à déplacer un objet mais deux possédant des valeurs indépendantes. De plus, le développeur de l’application m’a fait remarquer en amont que, si les accroches aux côtés des lettres ne mesuraient qu’un pixel sur les maquettes, il allait falloir être ingénieux et prévoir une taille réelle plus grande qu’un pixel si on souhait que l’utilisateur puisse facilement l’attraper à l’</w:t>
+        <w:t>and drop » permettant de déplacer les deux barres indépendamment. Un système de ce genre existait déjà au sein de l’application et était implémenté pour gérer les règles permettant de modifier les paramètres d’une fonte. Toutefois la fonctionnalité à mettre en place ici était différente et ne se limitait pas à déplacer un objet mais deux</w:t>
+      </w:r>
+      <w:r>
+        <w:t>,</w:t>
+      </w:r>
+      <w:r>
+        <w:t xml:space="preserve"> possédant des valeurs indépendantes. De plus, le développeur de l’application m’a fait remarquer en amont que, si les accroches aux côtés des lettres ne mesuraient qu’un pixel sur les maquettes, il allait falloir être ingénieux et prévoir une taille réelle plus grande qu’un pixel si on souhait que l’utilisateur puisse facilement l’attraper à l’</w:t>
       </w:r>
       <w:r>
         <w:t>aide de sa souris.</w:t>
@@ -3873,10 +3985,25 @@
         <w:t xml:space="preserve">Alors que le JavaScript était un langage initialement destiné à créer de l’interactivité dans des pages web statiques, on le retrouve aujourd’hui </w:t>
       </w:r>
       <w:r>
-        <w:t>dans de très nombreuses situations qui n’avait jamais été prévues par les créateurs du langage, ne serait-ce qu’avec l’arrivée du JavaScript côté serveur avec NodeJS. Ce langage bénéficie d’une communauté très active, d’un soutien par des acteurs majeurs d’internet tels que Google ou Facebook, et a évolué pour devenir particulièrement complexe. Certains de ses utilisateurs font preuve d’un zèle inédit : des centaines de bibliothèques de fonctions offrant des fonctionnalités extrêmement variées ont vu le jour afin de répondre à des besoins toujours grandissant d’interaction entre les internautes et leur page web. Des compilateurs ont été créés pour</w:t>
-      </w:r>
-      <w:r>
-        <w:t xml:space="preserve"> que les développeurs puissent profiter des spécifications du langages que les navigateurs les plus utilisés n’ont pas fini d’implémenter et dont certaines sont encore en phase de validation par le comité de l’ECMAScript. </w:t>
+        <w:t xml:space="preserve">dans de très nombreuses situations qui n’avait jamais été prévues par les créateurs du langage, ne serait-ce qu’avec l’arrivée du JavaScript côté serveur avec NodeJS. Ce langage bénéficie d’une communauté très active, d’un soutien par des acteurs majeurs d’internet tels que Google ou Facebook, et a évolué pour devenir particulièrement complexe. Certains de ses utilisateurs font preuve d’un zèle </w:t>
+      </w:r>
+      <w:r>
+        <w:t>prononcé</w:t>
+      </w:r>
+      <w:r>
+        <w:t xml:space="preserve"> </w:t>
+      </w:r>
+      <w:r>
+        <w:t>: des centaines de bibliothèques de fonctions offrant des fonctionnalités extrêmement variées ont vu le jour afin de répondre à des besoins toujours grandissant d’interaction entre les internautes et leur page web. Des compilateurs ont été créés pour</w:t>
+      </w:r>
+      <w:r>
+        <w:t xml:space="preserve"> que les développeurs puissent profite</w:t>
+      </w:r>
+      <w:r>
+        <w:t>r des spécifications du langage</w:t>
+      </w:r>
+      <w:r>
+        <w:t xml:space="preserve"> que les navigateurs les plus utilisés n’ont pas fini d’implémenter et dont certaines sont encore en phase de validation par le comité de l’ECMAScript. </w:t>
       </w:r>
       <w:r>
         <w:t>En résulte un foisonnement de technologies basées sur un même langage et souvent interdépendantes dans lequel un néophyte peut se faire submerger assez rapidement.</w:t>
@@ -3890,7 +4017,13 @@
         <w:t>èques comme</w:t>
       </w:r>
       <w:r>
-        <w:t xml:space="preserve"> AngularJS, afin de permettre aux développeurs de sortir plus facilement du modèle classique de pages web statique et offrir à leurs utilisateurs de véritables applications interactives</w:t>
+        <w:t xml:space="preserve"> AngularJS, afin de permettre aux développeurs de sortir plus facilement du modèle classique de pages web statique</w:t>
+      </w:r>
+      <w:r>
+        <w:t>s</w:t>
+      </w:r>
+      <w:r>
+        <w:t xml:space="preserve"> et offrir à leurs utilisateurs de véritables applications interactives</w:t>
       </w:r>
       <w:r>
         <w:t>. Comme plusieurs bibliothèques ayant un but similaire de gestion de l’interface utilisateur, elles sont nées de solutions internes de la part de leurs entreprises génitrices avant d’être rendues publiques via un passage à l’open-source.</w:t>
@@ -3904,7 +4037,13 @@
         <w:t>Dans le contexte de mon stage, j’ai pu constater à la fois la fragilité de la maintenabilité d’un tel type d’interface, ainsi que les bénéfices apportés par des solutions comme React.</w:t>
       </w:r>
       <w:r>
-        <w:t xml:space="preserve"> Plus que de solution, il faudrait parler d’outil car il reste tout à fait possible, avec une utilisation irréfléchie de l’outil, d’aboutir à une solution instable et d’aller à l’encontre de nombreux problème de maintenabilité même au sein d’une équipe </w:t>
+        <w:t xml:space="preserve"> Plus que de solution, il faudrait parler d’outil car il reste tout à fait possible, avec une utilisation irréfléchie de l’outil, d’aboutir à une solution instable et d’aller à l’encontre de nombreux problème</w:t>
+      </w:r>
+      <w:r>
+        <w:t>s</w:t>
+      </w:r>
+      <w:r>
+        <w:t xml:space="preserve"> de maintenabilité même au sein d’une équipe </w:t>
       </w:r>
       <w:r>
         <w:t xml:space="preserve">de développement </w:t>
@@ -3952,7 +4091,13 @@
         <w:t xml:space="preserve"> du code</w:t>
       </w:r>
       <w:r>
-        <w:t xml:space="preserve"> facile si quelqu’un était amener à revoir un</w:t>
+        <w:t xml:space="preserve"> </w:t>
+      </w:r>
+      <w:r>
+        <w:t>facile si quelqu’un était amené</w:t>
+      </w:r>
+      <w:r>
+        <w:t xml:space="preserve"> à revoir un</w:t>
       </w:r>
       <w:r>
         <w:t>e</w:t>
@@ -3961,7 +4106,10 @@
         <w:t xml:space="preserve"> méthode ou un passage du code.</w:t>
       </w:r>
       <w:r>
-        <w:t xml:space="preserve"> Mon expérience a en effet pris place au sein d’une start-up, entreprise de très petite taille et possédant peu d’ancien</w:t>
+        <w:t xml:space="preserve"> Mon expérience a</w:t>
+      </w:r>
+      <w:r>
+        <w:t xml:space="preserve"> pris place au sein d’une start-up, entreprise de très petite taille et possédant peu d’ancien</w:t>
       </w:r>
       <w:r>
         <w:t>n</w:t>
@@ -3970,7 +4118,13 @@
         <w:t xml:space="preserve">eté. Celle-ci a choisi d’utiliser les outils les plus pointus et récents possible dans le domaine du web, ce qui n’est pas sans risque. </w:t>
       </w:r>
       <w:r>
-        <w:t xml:space="preserve">Malgré la présence de grandes compagnies au support derrière certaines des bibliothèques utilisées, aucune garantie de maintenance n’est établie par rapport à ces technologies. Ainsi, un revirement de situation, un développement qui ne serait plus maintenu pourrait éventuellement forcer l’équipe à réécrire une partie de l’application dans un laps de temps très limité. </w:t>
+        <w:t>Malgré la présence de grandes compagnies au support derrière certaines des bibliothèques utilisées, aucune garantie de maintenance n’est établie par rapport à ces technologies. Ai</w:t>
+      </w:r>
+      <w:r>
+        <w:t>nsi, un revirement de situation ou</w:t>
+      </w:r>
+      <w:r>
+        <w:t xml:space="preserve"> un développement qui ne serait plus maintenu pourrait éventuellement forcer l’équipe à réécrire une partie de l’application dans un laps de temps très limité. </w:t>
       </w:r>
       <w:r>
         <w:t>La grande force d’une start-up est de pouvoir se permettre de prendre le risque de se retrouver face à une telle situation, là où une entreprise avec un</w:t>
@@ -3982,7 +4136,13 @@
         <w:t xml:space="preserve"> base de code beaucoup plus volumineuse et un grand nombre</w:t>
       </w:r>
       <w:r>
-        <w:t xml:space="preserve"> de développeurs ne pourrait pas répondre à une telle urgence et ne se serait donc probablement pas engagée sur l’utilisation de ces outils pourtant très performants pour certains.</w:t>
+        <w:t xml:space="preserve"> de développeurs ne pourrait pas répondre à une telle urgence et ne se serait donc probablement pas engagée sur l’utilisation de ces </w:t>
+      </w:r>
+      <w:r>
+        <w:t>outils pourtant très performants</w:t>
+      </w:r>
+      <w:r>
+        <w:t>.</w:t>
       </w:r>
       <w:r>
         <w:t xml:space="preserve"> Le fait que le code reste lisible et facile à réécrire reste néanmoins un prérequis pour pouvoir faire face aux différentes situations qui peuvent se présenter à l’avenir. Dans cette même optique, on peut relever l’utilisation de la syntaxe JSX propre à React qui permet d’écrire ses composants dans un langage cousin du HTML, très facilement compréhensible par n’importe-quel</w:t>
@@ -4037,7 +4197,13 @@
         <w:t xml:space="preserve"> Le code est divisé en composants tous séparés en fichiers puis importés dans un fichier principal qui constitue le cœur de l’application. En outre, différentes fonctions d’aide au développement sont factorisées dans des dossiers dédiés.</w:t>
       </w:r>
       <w:r>
-        <w:t xml:space="preserve"> Il n’est pas possible de forcer un développeur à rendre son code modulaire à l’aide de règles de relecture, mais l’équipe de développement fait en sorte de former tout nouvel arrivant de sorte à ce que ce soit toujours le cas. Cette manière de séparer différentes parties du code fait partie des bonnes pratiques générales de la programmation objet auxquelles le JavaScript n’échappe pas.</w:t>
+        <w:t xml:space="preserve"> Il n’est pas possible de forcer un développeur à rendre son code modulaire à l’aide de règles de relecture, mais l’équipe de développement fait en sorte de former tout nouvel arrivant de </w:t>
+      </w:r>
+      <w:r>
+        <w:t>manière</w:t>
+      </w:r>
+      <w:r>
+        <w:t xml:space="preserve"> à ce que ce soit toujours le cas. Cette manière de séparer différentes parties du code fait partie des bonnes pratiques générales de la programmation objet auxquelles le JavaScript n’échappe pas.</w:t>
       </w:r>
     </w:p>
     <w:p>
@@ -4072,10 +4238,13 @@
         <w:t xml:space="preserve"> </w:t>
       </w:r>
       <w:r>
-        <w:t>informels et se produisent quand le besoin s’</w:t>
-      </w:r>
-      <w:r>
-        <w:t xml:space="preserve">en fait sentir. </w:t>
+        <w:t xml:space="preserve">informels et se produisent quand le besoin </w:t>
+      </w:r>
+      <w:r>
+        <w:t>en est ressenti</w:t>
+      </w:r>
+      <w:r>
+        <w:t xml:space="preserve">. </w:t>
       </w:r>
       <w:r>
         <w:t>La gestion des retours, des bugs et des estimation</w:t>
@@ -4107,7 +4276,13 @@
       </w:r>
       <w:r>
         <w:br/>
-        <w:t xml:space="preserve">Le trait particulier que je tirerai après avoir observé durant dix semaines le fonctionnement d’une équipe de la taille de celle de Prototypo est le potentiel de souplesse et de flexibilité extrême qui émane de l’organisation. </w:t>
+        <w:t xml:space="preserve">Le trait particulier que je </w:t>
+      </w:r>
+      <w:r>
+        <w:t>noterai</w:t>
+      </w:r>
+      <w:r>
+        <w:t xml:space="preserve"> après avoir observé durant dix semaines le fonctionnement d’une équipe de la taille de celle de Prototypo est le potentiel de souplesse et de flexibilité extrême qui émane de l’organisation. </w:t>
       </w:r>
       <w:r>
         <w:t xml:space="preserve">L’apparition du moindre problème lors de la conception de l’application ou de la moindre divergence d’opinion peut donner lieu à un changement d’organisation qui ne posera pas de problème. </w:t>
@@ -4122,7 +4297,19 @@
         <w:t xml:space="preserve"> qui pourraient signifier une perte de temps pour certains des acteurs.</w:t>
       </w:r>
       <w:r>
-        <w:t xml:space="preserve"> On distinguera simplement le fait que dans la configuration de Prototypo l’accent ne peut pas réellement être mis sur la satisfaction du client avec sa collaboration vu que les retours clients ne sont pas disponibles comme ressource immédiate. La gestion s’axera donc plutôt sur une extrapolation des envies et besoins des utilisateurs afin d’essayer de produire une application le plus en accord possible avec le public ciblé.</w:t>
+        <w:t xml:space="preserve"> On distinguera simplement le fait que dans la configuration de Prototypo l’accent ne peut pas réellement être mis sur la satisfaction du client avec sa collaboration</w:t>
+      </w:r>
+      <w:r>
+        <w:t>,</w:t>
+      </w:r>
+      <w:r>
+        <w:t xml:space="preserve"> </w:t>
+      </w:r>
+      <w:r>
+        <w:t>étant donné</w:t>
+      </w:r>
+      <w:r>
+        <w:t xml:space="preserve"> que les retours clients ne sont pas disponibles comme ressource immédiate. La gestion s’axera donc plutôt sur une extrapolation des envies et besoins des utilisateurs afin d’essayer de produire une application le plus en accord possible avec le public ciblé.</w:t>
       </w:r>
     </w:p>
     <w:p>
@@ -4192,10 +4379,28 @@
         <w:t xml:space="preserve">L’interface a été refondue de manière à laisser la possibilité à un utilisateur non-abonné d’avoir accès de manière immédiate à tous les paramètres d’édition pour sa police de caractères. </w:t>
       </w:r>
       <w:r>
-        <w:t>Un changement dans le modèle économique rapidement mis en place du côté administratifs mais impliquant de nombreux changement dans une interface qui doit impérativement d’accorder à la manière dont les utilisateurs vont pouvoir consommer l’application.</w:t>
-      </w:r>
-      <w:r>
-        <w:t xml:space="preserve"> Chaque changement apporté à l’application en lien avec le paiement entraine par ailleurs une batterie de test en vue de ne pas flouer un utilisateur devenu client, ni d’entrainer de pertes pour l’entreprise suite à un dysfonctionnement.</w:t>
+        <w:t>Un changement dans le modèle économique rapidement mis</w:t>
+      </w:r>
+      <w:r>
+        <w:t xml:space="preserve"> en place du côté administratif</w:t>
+      </w:r>
+      <w:r>
+        <w:t xml:space="preserve"> mais impliquant de nombreux changement dans une interface qui </w:t>
+      </w:r>
+      <w:r>
+        <w:t>doit impérativement s</w:t>
+      </w:r>
+      <w:r>
+        <w:t>’accorder à la manière dont les utilisateurs vont pouvoir consommer l’application.</w:t>
+      </w:r>
+      <w:r>
+        <w:t xml:space="preserve"> Chaque changement apporté à l’application en lien avec le paiement entraine par ailleurs une batterie de test en vue de ne pas flouer un utilisateur devenu client, ni d’entrainer de pertes pour l’entreprise suite à un </w:t>
+      </w:r>
+      <w:r>
+        <w:t xml:space="preserve">éventuel </w:t>
+      </w:r>
+      <w:r>
+        <w:t>dysfonctionnement.</w:t>
       </w:r>
     </w:p>
     <w:p>
@@ -4353,26 +4558,65 @@
         <w:t>dédiée.</w:t>
       </w:r>
       <w:r>
-        <w:t xml:space="preserve"> J’attendais du contexte d’une start-up un environnement plus à l’écoute mais aussi plus exigeant, où l’ensemble des problématiques liées à l’application pourraient être observées de près. J’espérais également mener à bien cette mission en acquérant des notions basées sur la typographie et des compétences plus concrètes dans la maîtrise du framework React.</w:t>
-      </w:r>
-    </w:p>
-    <w:p>
-      <w:r>
-        <w:t>J’ai donc pu observer le fonctionnement d’une start-up ayant plus d’une année d’ancienneté, mais aussi être immergé dans un incubateur regroupant plusieurs entreprises en démarrage, souvent confrontées au mêmes problématiques de recherche d’un modèle économique qui convienne le mieux à son public cible et qui permette de concrétiser le plus de ventes ou d’abonnement possible, mais aussi faisant face à l’importance d’une communication réussie pour le lancement ou la maintenance d’un projet avec l’investissement en temps et en ressources correspondant.</w:t>
-      </w:r>
-    </w:p>
-    <w:p>
-      <w:r>
-        <w:t>La taille réduite de l’équipe, à savoir deux développeurs, un directeur artistique et un directeur marketing, permet lors d’un stage à la fois d’observer le fonctionnement d’une organisation dans son ensemble très facilement et de bénéficier d’un soutien technique efficace.</w:t>
-      </w:r>
-      <w:r>
-        <w:t xml:space="preserve"> La mise en place de méthodes de gestion de projet de type AGILE dans ce genre de configuration d’équipe est particulièrement intéressante à suivre car je pense que ces dernières ont été créées dans le but de reproduire, possiblement à grande échelle, ce type de microcosme d’un</w:t>
+        <w:t xml:space="preserve"> J’attendais du contexte </w:t>
+      </w:r>
+      <w:r>
+        <w:t xml:space="preserve">d’une start-up un environnement </w:t>
+      </w:r>
+      <w:r>
+        <w:t>à l’écoute mais aussi exigeant, où l’ensemble des problématiques liées à l’application pourraient être observées de près. J’espérais également mener à bien cette mission en acquérant des notions basées sur la typographie et des compétences plus concrètes dans la maîtrise du framework React.</w:t>
+      </w:r>
+    </w:p>
+    <w:p>
+      <w:r>
+        <w:t>J’ai donc pu observer le fonctionnement d’une start-up ayant plus d’une année d’ancienneté, mais aussi être immergé dans un incubateur regroupant plusieurs entreprises en démarrage, souvent confrontées au</w:t>
+      </w:r>
+      <w:r>
+        <w:t>x</w:t>
+      </w:r>
+      <w:r>
+        <w:t xml:space="preserve"> mêmes problématiques de recherche d’un modèle économique qui convienne le mieux à son public cible et qui permette de concrétiser le plus de ventes ou d’abonnement</w:t>
+      </w:r>
+      <w:r>
+        <w:t>s</w:t>
+      </w:r>
+      <w:r>
+        <w:t xml:space="preserve"> possible, mais aussi faisant face à l’importance d’une communication réussie pour le lancement ou la maintenance d’un projet avec l’investissement en temps et en ressources correspondant.</w:t>
+      </w:r>
+    </w:p>
+    <w:p>
+      <w:r>
+        <w:t>La taille réduite de l’équipe, à savoir deux développeurs, un directeur artistique et un directeur marketing, permet lors d’un stage à la fois d’observer</w:t>
+      </w:r>
+      <w:r>
+        <w:t xml:space="preserve"> </w:t>
+      </w:r>
+      <w:r>
+        <w:t>très facilement</w:t>
+      </w:r>
+      <w:r>
+        <w:t xml:space="preserve"> le fonctionnement d’une organisation dans son ensemble et de bénéficier d’un soutien technique efficace.</w:t>
+      </w:r>
+      <w:r>
+        <w:t xml:space="preserve"> La mise en place de méthodes de gestion de projet de type AGILE dans ce genre de configuration d’équipe est particulièrement intéressante à suivre car je pense que ces dernières ont été créées dans le but de reproduire, </w:t>
+      </w:r>
+      <w:r>
+        <w:t>potentiellement</w:t>
+      </w:r>
+      <w:r>
+        <w:t xml:space="preserve"> à grande échelle, ce type de microcosme d’un</w:t>
       </w:r>
       <w:r>
         <w:t>e</w:t>
       </w:r>
       <w:r>
-        <w:t xml:space="preserve"> extrême souplesse pouvant s’adapter très rapidement à des besoins changement et limitant au maximum les pertes de temps.</w:t>
+        <w:t xml:space="preserve"> extrême souplesse pouvant s’adapter très rapidement à des besoins </w:t>
+      </w:r>
+      <w:r>
+        <w:t>changeants</w:t>
+      </w:r>
+      <w:r>
+        <w:t xml:space="preserve"> et limitant au maximum les pertes de temps.</w:t>
       </w:r>
     </w:p>
     <w:p>
@@ -4419,7 +4663,13 @@
         <w:t>Dans un avenir proche, je ne pense pas avoir de nouveau l’occasion de pratiquer le JavaScript, ni de me retrouver dans une configuration d’équipe aussi réduite. En effet, j’entame à partir de la rentrée 2016 une alternance au sein d’une entreprise comptant plus d’une centaine d’employés.</w:t>
       </w:r>
       <w:r>
-        <w:t xml:space="preserve"> Je suis donc très satisfait d’avoir pu travailler le temps d’un stage avec ce langage qui me passionne, au sein d’une équipe extrêmement compétente dans ce domaine et qui m’a fait confiance pour le développement de fonctionnalités importante.</w:t>
+        <w:t xml:space="preserve"> Je suis donc très satisfait d’avoir pu travailler le temps d’un stage avec ce langage qui me passionne, au sein d’une équipe extrêmement compétente dans ce domaine et qui m’a fait confiance pour le développement de fonctionnalités importante</w:t>
+      </w:r>
+      <w:r>
+        <w:t>s</w:t>
+      </w:r>
+      <w:r>
+        <w:t>.</w:t>
       </w:r>
       <w:r>
         <w:t xml:space="preserve"> Devenir entrepreneur est un projet que je n’exclue pas pour l’avenir, </w:t>
@@ -4428,7 +4678,15 @@
         <w:t>cette première expérience en start-up me confortant dans l’idée de liberté que cette voie peut offrir.</w:t>
       </w:r>
       <w:r>
-        <w:t xml:space="preserve"> Prototypo est une société qui va probablement être amené à s’agrandir sous peu et qui risque donc </w:t>
+        <w:t xml:space="preserve"> Prototypo est une société qui va probablement être amené</w:t>
+      </w:r>
+      <w:r>
+        <w:t>e</w:t>
+      </w:r>
+      <w:bookmarkStart w:id="3" w:name="_GoBack"/>
+      <w:bookmarkEnd w:id="3"/>
+      <w:r>
+        <w:t xml:space="preserve"> à s’agrandir sous peu et qui risque donc </w:t>
       </w:r>
       <w:r>
         <w:t xml:space="preserve">de devoir s’adapter au mieux pour rester aussi efficace qu’elle l’est actuellement, quitte à changer certaines des méthodes à l’origine de cette efficacité. </w:t>
@@ -4535,7 +4793,7 @@
           <w:rPr>
             <w:noProof/>
           </w:rPr>
-          <w:t>22</w:t>
+          <w:t>35</w:t>
         </w:r>
         <w:r>
           <w:fldChar w:fldCharType="end"/>
@@ -6309,7 +6567,7 @@
 </file>
 
 <file path=customXml/itemProps1.xml><?xml version="1.0" encoding="utf-8"?>
-<ds:datastoreItem xmlns:ds="http://schemas.openxmlformats.org/officeDocument/2006/customXml" ds:itemID="{60FA474D-67B5-C94E-9380-36439C12002C}">
+<ds:datastoreItem xmlns:ds="http://schemas.openxmlformats.org/officeDocument/2006/customXml" ds:itemID="{C124D1DF-6FBF-6540-972F-830692B7BA04}">
   <ds:schemaRefs>
     <ds:schemaRef ds:uri="http://schemas.openxmlformats.org/officeDocument/2006/bibliography"/>
   </ds:schemaRefs>

</xml_diff>